<commit_message>
Bugfixed: get_daily_from_cumulative(x): use the second day case to replace the first day.
</commit_message>
<xml_diff>
--- a/work_log_covid_mobility_tool2.docx
+++ b/work_log_covid_mobility_tool2.docx
@@ -4469,7 +4469,9 @@
         </w:tblBorders>
         <w:tblLayout w:type="autofit"/>
         <w:tblCellMar>
+          <w:top w:w="0" w:type="dxa"/>
           <w:left w:w="108" w:type="dxa"/>
+          <w:bottom w:w="0" w:type="dxa"/>
           <w:right w:w="108" w:type="dxa"/>
         </w:tblCellMar>
       </w:tblPr>
@@ -4488,7 +4490,9 @@
             <w:insideV w:val="single" w:color="auto" w:sz="4" w:space="0"/>
           </w:tblBorders>
           <w:tblCellMar>
+            <w:top w:w="0" w:type="dxa"/>
             <w:left w:w="108" w:type="dxa"/>
+            <w:bottom w:w="0" w:type="dxa"/>
             <w:right w:w="108" w:type="dxa"/>
           </w:tblCellMar>
         </w:tblPrEx>
@@ -4520,7 +4524,6 @@
                 <w:sz w:val="24"/>
                 <w:szCs w:val="24"/>
                 <w:u w:val="single"/>
-                <w:bdr w:val="none" w:color="auto" w:sz="0" w:space="0"/>
                 <w:shd w:val="clear" w:fill="FDFDFD"/>
                 <w:vertAlign w:val="baseline"/>
                 <w:lang w:val="en-US" w:eastAsia="zh-CN" w:bidi="ar"/>
@@ -4538,7 +4541,6 @@
                 <w:sz w:val="24"/>
                 <w:szCs w:val="24"/>
                 <w:u w:val="single"/>
-                <w:bdr w:val="none" w:color="auto" w:sz="0" w:space="0"/>
                 <w:shd w:val="clear" w:fill="FDFDFD"/>
                 <w:vertAlign w:val="baseline"/>
                 <w:lang w:val="en-US" w:eastAsia="zh-CN" w:bidi="ar"/>
@@ -4556,7 +4558,6 @@
                 <w:sz w:val="24"/>
                 <w:szCs w:val="24"/>
                 <w:u w:val="single"/>
-                <w:bdr w:val="none" w:color="auto" w:sz="0" w:space="0"/>
                 <w:shd w:val="clear" w:fill="FDFDFD"/>
                 <w:vertAlign w:val="baseline"/>
                 <w:lang w:val="en-US" w:eastAsia="zh-CN" w:bidi="ar"/>
@@ -4574,7 +4575,6 @@
                 <w:sz w:val="24"/>
                 <w:szCs w:val="24"/>
                 <w:u w:val="single"/>
-                <w:bdr w:val="none" w:color="auto" w:sz="0" w:space="0"/>
                 <w:shd w:val="clear" w:fill="FDFDFD"/>
                 <w:vertAlign w:val="baseline"/>
               </w:rPr>
@@ -4591,7 +4591,6 @@
                 <w:sz w:val="24"/>
                 <w:szCs w:val="24"/>
                 <w:u w:val="single"/>
-                <w:bdr w:val="none" w:color="auto" w:sz="0" w:space="0"/>
                 <w:shd w:val="clear" w:fill="FDFDFD"/>
                 <w:vertAlign w:val="baseline"/>
                 <w:lang w:val="en-US" w:eastAsia="zh-CN" w:bidi="ar"/>
@@ -4645,6 +4644,12 @@
             <w:insideH w:val="single" w:color="auto" w:sz="4" w:space="0"/>
             <w:insideV w:val="single" w:color="auto" w:sz="4" w:space="0"/>
           </w:tblBorders>
+          <w:tblCellMar>
+            <w:top w:w="0" w:type="dxa"/>
+            <w:left w:w="108" w:type="dxa"/>
+            <w:bottom w:w="0" w:type="dxa"/>
+            <w:right w:w="108" w:type="dxa"/>
+          </w:tblCellMar>
         </w:tblPrEx>
         <w:tc>
           <w:tcPr>
@@ -4813,7 +4818,9 @@
             <w:insideV w:val="single" w:color="auto" w:sz="4" w:space="0"/>
           </w:tblBorders>
           <w:tblCellMar>
+            <w:top w:w="0" w:type="dxa"/>
             <w:left w:w="108" w:type="dxa"/>
+            <w:bottom w:w="0" w:type="dxa"/>
             <w:right w:w="108" w:type="dxa"/>
           </w:tblCellMar>
         </w:tblPrEx>
@@ -4968,6 +4975,12 @@
             <w:insideH w:val="single" w:color="auto" w:sz="4" w:space="0"/>
             <w:insideV w:val="single" w:color="auto" w:sz="4" w:space="0"/>
           </w:tblBorders>
+          <w:tblCellMar>
+            <w:top w:w="0" w:type="dxa"/>
+            <w:left w:w="108" w:type="dxa"/>
+            <w:bottom w:w="0" w:type="dxa"/>
+            <w:right w:w="108" w:type="dxa"/>
+          </w:tblCellMar>
         </w:tblPrEx>
         <w:tc>
           <w:tcPr>
@@ -5121,7 +5134,9 @@
             <w:insideV w:val="single" w:color="auto" w:sz="4" w:space="0"/>
           </w:tblBorders>
           <w:tblCellMar>
+            <w:top w:w="0" w:type="dxa"/>
             <w:left w:w="108" w:type="dxa"/>
+            <w:bottom w:w="0" w:type="dxa"/>
             <w:right w:w="108" w:type="dxa"/>
           </w:tblCellMar>
         </w:tblPrEx>
@@ -5291,6 +5306,12 @@
             <w:insideH w:val="single" w:color="auto" w:sz="4" w:space="0"/>
             <w:insideV w:val="single" w:color="auto" w:sz="4" w:space="0"/>
           </w:tblBorders>
+          <w:tblCellMar>
+            <w:top w:w="0" w:type="dxa"/>
+            <w:left w:w="108" w:type="dxa"/>
+            <w:bottom w:w="0" w:type="dxa"/>
+            <w:right w:w="108" w:type="dxa"/>
+          </w:tblCellMar>
         </w:tblPrEx>
         <w:tc>
           <w:tcPr>
@@ -5594,8 +5615,259 @@
           </wp:inline>
         </w:drawing>
       </w:r>
+    </w:p>
+    <w:p>
+      <w:pPr>
+        <w:rPr>
+          <w:rFonts w:hint="default"/>
+          <w:lang w:val="en"/>
+        </w:rPr>
+      </w:pPr>
+    </w:p>
+    <w:p>
+      <w:pPr>
+        <w:rPr>
+          <w:rFonts w:hint="default"/>
+          <w:lang w:val="en"/>
+        </w:rPr>
+      </w:pPr>
+    </w:p>
+    <w:p>
+      <w:pPr>
+        <w:rPr>
+          <w:rFonts w:hint="default"/>
+          <w:lang w:val="en"/>
+        </w:rPr>
+      </w:pPr>
+    </w:p>
+    <w:p>
+      <w:r>
+        <w:drawing>
+          <wp:inline distT="0" distB="0" distL="114300" distR="114300">
+            <wp:extent cx="3343275" cy="2255520"/>
+            <wp:effectExtent l="0" t="0" r="9525" b="11430"/>
+            <wp:docPr id="4" name="Picture 1"/>
+            <wp:cNvGraphicFramePr>
+              <a:graphicFrameLocks xmlns:a="http://schemas.openxmlformats.org/drawingml/2006/main" noChangeAspect="true"/>
+            </wp:cNvGraphicFramePr>
+            <a:graphic xmlns:a="http://schemas.openxmlformats.org/drawingml/2006/main">
+              <a:graphicData uri="http://schemas.openxmlformats.org/drawingml/2006/picture">
+                <pic:pic xmlns:pic="http://schemas.openxmlformats.org/drawingml/2006/picture">
+                  <pic:nvPicPr>
+                    <pic:cNvPr id="4" name="Picture 1"/>
+                    <pic:cNvPicPr>
+                      <a:picLocks noChangeAspect="true"/>
+                    </pic:cNvPicPr>
+                  </pic:nvPicPr>
+                  <pic:blipFill>
+                    <a:blip r:embed="rId11"/>
+                    <a:stretch>
+                      <a:fillRect/>
+                    </a:stretch>
+                  </pic:blipFill>
+                  <pic:spPr>
+                    <a:xfrm>
+                      <a:off x="0" y="0"/>
+                      <a:ext cx="3343275" cy="2255520"/>
+                    </a:xfrm>
+                    <a:prstGeom prst="rect">
+                      <a:avLst/>
+                    </a:prstGeom>
+                    <a:noFill/>
+                    <a:ln>
+                      <a:noFill/>
+                    </a:ln>
+                  </pic:spPr>
+                </pic:pic>
+              </a:graphicData>
+            </a:graphic>
+          </wp:inline>
+        </w:drawing>
+      </w:r>
+    </w:p>
+    <w:p>
+      <w:r>
+        <w:drawing>
+          <wp:inline distT="0" distB="0" distL="114300" distR="114300">
+            <wp:extent cx="3787775" cy="2548255"/>
+            <wp:effectExtent l="0" t="0" r="3175" b="4445"/>
+            <wp:docPr id="5" name="Picture 2"/>
+            <wp:cNvGraphicFramePr>
+              <a:graphicFrameLocks xmlns:a="http://schemas.openxmlformats.org/drawingml/2006/main" noChangeAspect="true"/>
+            </wp:cNvGraphicFramePr>
+            <a:graphic xmlns:a="http://schemas.openxmlformats.org/drawingml/2006/main">
+              <a:graphicData uri="http://schemas.openxmlformats.org/drawingml/2006/picture">
+                <pic:pic xmlns:pic="http://schemas.openxmlformats.org/drawingml/2006/picture">
+                  <pic:nvPicPr>
+                    <pic:cNvPr id="5" name="Picture 2"/>
+                    <pic:cNvPicPr>
+                      <a:picLocks noChangeAspect="true"/>
+                    </pic:cNvPicPr>
+                  </pic:nvPicPr>
+                  <pic:blipFill>
+                    <a:blip r:embed="rId12"/>
+                    <a:stretch>
+                      <a:fillRect/>
+                    </a:stretch>
+                  </pic:blipFill>
+                  <pic:spPr>
+                    <a:xfrm>
+                      <a:off x="0" y="0"/>
+                      <a:ext cx="3787775" cy="2548255"/>
+                    </a:xfrm>
+                    <a:prstGeom prst="rect">
+                      <a:avLst/>
+                    </a:prstGeom>
+                    <a:noFill/>
+                    <a:ln>
+                      <a:noFill/>
+                    </a:ln>
+                  </pic:spPr>
+                </pic:pic>
+              </a:graphicData>
+            </a:graphic>
+          </wp:inline>
+        </w:drawing>
+      </w:r>
+    </w:p>
+    <w:p>
+      <w:r>
+        <w:drawing>
+          <wp:inline distT="0" distB="0" distL="114300" distR="114300">
+            <wp:extent cx="2682875" cy="2072005"/>
+            <wp:effectExtent l="0" t="0" r="3175" b="4445"/>
+            <wp:docPr id="10" name="Picture 3"/>
+            <wp:cNvGraphicFramePr>
+              <a:graphicFrameLocks xmlns:a="http://schemas.openxmlformats.org/drawingml/2006/main" noChangeAspect="true"/>
+            </wp:cNvGraphicFramePr>
+            <a:graphic xmlns:a="http://schemas.openxmlformats.org/drawingml/2006/main">
+              <a:graphicData uri="http://schemas.openxmlformats.org/drawingml/2006/picture">
+                <pic:pic xmlns:pic="http://schemas.openxmlformats.org/drawingml/2006/picture">
+                  <pic:nvPicPr>
+                    <pic:cNvPr id="10" name="Picture 3"/>
+                    <pic:cNvPicPr>
+                      <a:picLocks noChangeAspect="true"/>
+                    </pic:cNvPicPr>
+                  </pic:nvPicPr>
+                  <pic:blipFill>
+                    <a:blip r:embed="rId13"/>
+                    <a:stretch>
+                      <a:fillRect/>
+                    </a:stretch>
+                  </pic:blipFill>
+                  <pic:spPr>
+                    <a:xfrm>
+                      <a:off x="0" y="0"/>
+                      <a:ext cx="2682875" cy="2072005"/>
+                    </a:xfrm>
+                    <a:prstGeom prst="rect">
+                      <a:avLst/>
+                    </a:prstGeom>
+                    <a:noFill/>
+                    <a:ln>
+                      <a:noFill/>
+                    </a:ln>
+                  </pic:spPr>
+                </pic:pic>
+              </a:graphicData>
+            </a:graphic>
+          </wp:inline>
+        </w:drawing>
+      </w:r>
+    </w:p>
+    <w:p/>
+    <w:p/>
+    <w:p>
+      <w:r>
+        <w:drawing>
+          <wp:inline distT="0" distB="0" distL="114300" distR="114300">
+            <wp:extent cx="1257935" cy="472440"/>
+            <wp:effectExtent l="0" t="0" r="18415" b="3810"/>
+            <wp:docPr id="12" name="Picture 5"/>
+            <wp:cNvGraphicFramePr>
+              <a:graphicFrameLocks xmlns:a="http://schemas.openxmlformats.org/drawingml/2006/main" noChangeAspect="true"/>
+            </wp:cNvGraphicFramePr>
+            <a:graphic xmlns:a="http://schemas.openxmlformats.org/drawingml/2006/main">
+              <a:graphicData uri="http://schemas.openxmlformats.org/drawingml/2006/picture">
+                <pic:pic xmlns:pic="http://schemas.openxmlformats.org/drawingml/2006/picture">
+                  <pic:nvPicPr>
+                    <pic:cNvPr id="12" name="Picture 5"/>
+                    <pic:cNvPicPr>
+                      <a:picLocks noChangeAspect="true"/>
+                    </pic:cNvPicPr>
+                  </pic:nvPicPr>
+                  <pic:blipFill>
+                    <a:blip r:embed="rId14"/>
+                    <a:stretch>
+                      <a:fillRect/>
+                    </a:stretch>
+                  </pic:blipFill>
+                  <pic:spPr>
+                    <a:xfrm>
+                      <a:off x="0" y="0"/>
+                      <a:ext cx="1257935" cy="472440"/>
+                    </a:xfrm>
+                    <a:prstGeom prst="rect">
+                      <a:avLst/>
+                    </a:prstGeom>
+                    <a:noFill/>
+                    <a:ln>
+                      <a:noFill/>
+                    </a:ln>
+                  </pic:spPr>
+                </pic:pic>
+              </a:graphicData>
+            </a:graphic>
+          </wp:inline>
+        </w:drawing>
+      </w:r>
       <w:bookmarkStart w:id="0" w:name="_GoBack"/>
       <w:bookmarkEnd w:id="0"/>
+    </w:p>
+    <w:p>
+      <w:r>
+        <w:drawing>
+          <wp:inline distT="0" distB="0" distL="114300" distR="114300">
+            <wp:extent cx="3959860" cy="1197610"/>
+            <wp:effectExtent l="0" t="0" r="2540" b="2540"/>
+            <wp:docPr id="11" name="Picture 4"/>
+            <wp:cNvGraphicFramePr>
+              <a:graphicFrameLocks xmlns:a="http://schemas.openxmlformats.org/drawingml/2006/main" noChangeAspect="true"/>
+            </wp:cNvGraphicFramePr>
+            <a:graphic xmlns:a="http://schemas.openxmlformats.org/drawingml/2006/main">
+              <a:graphicData uri="http://schemas.openxmlformats.org/drawingml/2006/picture">
+                <pic:pic xmlns:pic="http://schemas.openxmlformats.org/drawingml/2006/picture">
+                  <pic:nvPicPr>
+                    <pic:cNvPr id="11" name="Picture 4"/>
+                    <pic:cNvPicPr>
+                      <a:picLocks noChangeAspect="true"/>
+                    </pic:cNvPicPr>
+                  </pic:nvPicPr>
+                  <pic:blipFill>
+                    <a:blip r:embed="rId15"/>
+                    <a:stretch>
+                      <a:fillRect/>
+                    </a:stretch>
+                  </pic:blipFill>
+                  <pic:spPr>
+                    <a:xfrm>
+                      <a:off x="0" y="0"/>
+                      <a:ext cx="3959860" cy="1197610"/>
+                    </a:xfrm>
+                    <a:prstGeom prst="rect">
+                      <a:avLst/>
+                    </a:prstGeom>
+                    <a:noFill/>
+                    <a:ln>
+                      <a:noFill/>
+                    </a:ln>
+                  </pic:spPr>
+                </pic:pic>
+              </a:graphicData>
+            </a:graphic>
+          </wp:inline>
+        </w:drawing>
+      </w:r>
     </w:p>
     <w:p>
       <w:pPr>

</xml_diff>

<commit_message>
feature: new branch: sg_api
</commit_message>
<xml_diff>
--- a/work_log_covid_mobility_tool2.docx
+++ b/work_log_covid_mobility_tool2.docx
@@ -4975,12 +4975,6 @@
             <w:insideH w:val="single" w:color="auto" w:sz="4" w:space="0"/>
             <w:insideV w:val="single" w:color="auto" w:sz="4" w:space="0"/>
           </w:tblBorders>
-          <w:tblCellMar>
-            <w:top w:w="0" w:type="dxa"/>
-            <w:left w:w="108" w:type="dxa"/>
-            <w:bottom w:w="0" w:type="dxa"/>
-            <w:right w:w="108" w:type="dxa"/>
-          </w:tblCellMar>
         </w:tblPrEx>
         <w:tc>
           <w:tcPr>
@@ -5731,6 +5725,12 @@
       </w:r>
     </w:p>
     <w:p>
+      <w:pPr>
+        <w:rPr>
+          <w:rFonts w:hint="default"/>
+          <w:lang w:val="en"/>
+        </w:rPr>
+      </w:pPr>
       <w:r>
         <w:drawing>
           <wp:inline distT="0" distB="0" distL="114300" distR="114300">
@@ -5774,6 +5774,15 @@
           </wp:inline>
         </w:drawing>
       </w:r>
+      <w:r>
+        <w:rPr>
+          <w:rFonts w:hint="default"/>
+          <w:lang w:val="en"/>
+        </w:rPr>
+        <w:t xml:space="preserve">   </w:t>
+      </w:r>
+      <w:bookmarkStart w:id="0" w:name="_GoBack"/>
+      <w:bookmarkEnd w:id="0"/>
     </w:p>
     <w:p/>
     <w:p/>
@@ -5821,8 +5830,49 @@
           </wp:inline>
         </w:drawing>
       </w:r>
-      <w:bookmarkStart w:id="0" w:name="_GoBack"/>
-      <w:bookmarkEnd w:id="0"/>
+      <w:r>
+        <w:drawing>
+          <wp:inline distT="0" distB="0" distL="114300" distR="114300">
+            <wp:extent cx="2115185" cy="512445"/>
+            <wp:effectExtent l="0" t="0" r="18415" b="1905"/>
+            <wp:docPr id="13" name="Picture 6"/>
+            <wp:cNvGraphicFramePr>
+              <a:graphicFrameLocks xmlns:a="http://schemas.openxmlformats.org/drawingml/2006/main" noChangeAspect="true"/>
+            </wp:cNvGraphicFramePr>
+            <a:graphic xmlns:a="http://schemas.openxmlformats.org/drawingml/2006/main">
+              <a:graphicData uri="http://schemas.openxmlformats.org/drawingml/2006/picture">
+                <pic:pic xmlns:pic="http://schemas.openxmlformats.org/drawingml/2006/picture">
+                  <pic:nvPicPr>
+                    <pic:cNvPr id="13" name="Picture 6"/>
+                    <pic:cNvPicPr>
+                      <a:picLocks noChangeAspect="true"/>
+                    </pic:cNvPicPr>
+                  </pic:nvPicPr>
+                  <pic:blipFill>
+                    <a:blip r:embed="rId15"/>
+                    <a:stretch>
+                      <a:fillRect/>
+                    </a:stretch>
+                  </pic:blipFill>
+                  <pic:spPr>
+                    <a:xfrm>
+                      <a:off x="0" y="0"/>
+                      <a:ext cx="2115185" cy="512445"/>
+                    </a:xfrm>
+                    <a:prstGeom prst="rect">
+                      <a:avLst/>
+                    </a:prstGeom>
+                    <a:noFill/>
+                    <a:ln>
+                      <a:noFill/>
+                    </a:ln>
+                  </pic:spPr>
+                </pic:pic>
+              </a:graphicData>
+            </a:graphic>
+          </wp:inline>
+        </w:drawing>
+      </w:r>
     </w:p>
     <w:p>
       <w:r>
@@ -5844,7 +5894,7 @@
                     </pic:cNvPicPr>
                   </pic:nvPicPr>
                   <pic:blipFill>
-                    <a:blip r:embed="rId15"/>
+                    <a:blip r:embed="rId16"/>
                     <a:stretch>
                       <a:fillRect/>
                     </a:stretch>

</xml_diff>